<commit_message>
add additional writing exercise 04
</commit_message>
<xml_diff>
--- a/assets/WritingExercises/AdditionalExercises03.docx
+++ b/assets/WritingExercises/AdditionalExercises03.docx
@@ -11,7 +11,7 @@
         <w:t>Additional writing exercises (0</w:t>
       </w:r>
       <w:r>
-        <w:t>3</w:t>
+        <w:t>4</w:t>
       </w:r>
       <w:r>
         <w:t>)</w:t>
@@ -22,13 +22,8 @@
         <w:pStyle w:val="Heading2"/>
         <w:jc w:val="center"/>
       </w:pPr>
-      <w:proofErr w:type="spellStart"/>
-      <w:r>
-        <w:t>Dr.</w:t>
-      </w:r>
-      <w:proofErr w:type="spellEnd"/>
-      <w:r>
-        <w:t xml:space="preserve"> Morgan Feeney, AY 2024-25</w:t>
+      <w:r>
+        <w:t>Dr. Morgan Feeney, AY 2024-25</w:t>
       </w:r>
     </w:p>
     <w:p/>
@@ -284,13 +279,7 @@
         <w:rPr>
           <w:color w:val="000000" w:themeColor="text1"/>
         </w:rPr>
-        <w:t>For</w:t>
-      </w:r>
-      <w:r>
-        <w:rPr>
-          <w:color w:val="000000" w:themeColor="text1"/>
-        </w:rPr>
-        <w:t xml:space="preserve"> overly stressed students, switching from coffee to herbal tea will reduce </w:t>
+        <w:t xml:space="preserve">For overly stressed students, switching from coffee to herbal tea will reduce </w:t>
       </w:r>
       <w:r>
         <w:rPr>
@@ -433,19 +422,7 @@
         <w:rPr>
           <w:color w:val="000000" w:themeColor="text1"/>
         </w:rPr>
-        <w:t>: over</w:t>
-      </w:r>
-      <w:r>
-        <w:rPr>
-          <w:color w:val="000000" w:themeColor="text1"/>
-        </w:rPr>
-        <w:t xml:space="preserve"> exam</w:t>
-      </w:r>
-      <w:r>
-        <w:rPr>
-          <w:color w:val="000000" w:themeColor="text1"/>
-        </w:rPr>
-        <w:t xml:space="preserve"> week</w:t>
+        <w:t>: over exam week</w:t>
       </w:r>
     </w:p>
     <w:p>
@@ -486,10 +463,7 @@
         <w:spacing w:after="0" w:line="240" w:lineRule="auto"/>
       </w:pPr>
       <w:r>
-        <w:t>Sometimes the aims/hypothesis in published scientific papers will be left rather implicit (</w:t>
-      </w:r>
-      <w:r>
-        <w:t>i.e. “The effect of</w:t>
+        <w:t>Sometimes the aims/hypothesis in published scientific papers will be left rather implicit (i.e. “The effect of</w:t>
       </w:r>
       <w:r>
         <w:t xml:space="preserve"> switching from coffee to herbal tea over exam week in overly stressed students is not known.”</w:t>
@@ -611,7 +585,7 @@
       <w:r>
         <w:t>To reduce costs and increase crop yields, multiple studies have focused on understanding the helper effect or the promotion of mycorrhization in leguminous plants that hold economic importance [</w:t>
       </w:r>
-      <w:hyperlink r:id="rId6" w:anchor="ref-CR17" w:tooltip="Raklami A, Bechtaoui N, Tahiri AI, Slimani A, Bargaz A, Meddich A, Oufdou K (2021) Co-inoculation with rhizobacteria and mycorrhizae can improve wheat/Faba bean intercrop performance Upunder field conditions. Fron Agron 3:734923. &#10;                  https://doi.org/10.3389/fagro.2021.734923&#10;                  &#10;                " w:history="1">
+      <w:hyperlink r:id="rId6" w:anchor="ref-CR17" w:tooltip="Raklami A, Bechtaoui N, Tahiri AI, Slimani A, Bargaz A, Meddich A, Oufdou K (2021) Co-inoculation with rhizobacteria and mycorrhizae can improve wheat/Faba bean intercrop performance Upunder field conditions. Fron Agron 3:734923. &#10;                  https://doi" w:history="1">
         <w:r>
           <w:rPr>
             <w:rStyle w:val="Hyperlink"/>
@@ -622,7 +596,7 @@
       <w:r>
         <w:t>, </w:t>
       </w:r>
-      <w:hyperlink r:id="rId7" w:anchor="ref-CR21" w:tooltip="Nacoon S, Jogloy S, Riddech N, Mongkolthanaruk W, Kuyper TW, Boonlue S (2020) Interaction between phosphate solubilizing bacteria and arbuscular mycorrhizal fungi on growth promotion and tuber inulin content of Helianthus tuberosus L. Sci Rep 10:4916. &#10;                  https://doi.org/10.1038/s41598-020-61846-x&#10;                  &#10;                " w:history="1">
+      <w:hyperlink r:id="rId7" w:anchor="ref-CR21" w:tooltip="Nacoon S, Jogloy S, Riddech N, Mongkolthanaruk W, Kuyper TW, Boonlue S (2020) Interaction between phosphate solubilizing bacteria and arbuscular mycorrhizal fungi on growth promotion and tuber inulin content of Helianthus tuberosus L. Sci Rep 10:4916. &#10;       " w:history="1">
         <w:r>
           <w:rPr>
             <w:rStyle w:val="Hyperlink"/>
@@ -643,7 +617,7 @@
       <w:r>
         <w:t>) to improve fruit quality and/or productivity in boysenberry (blackberries) crops [</w:t>
       </w:r>
-      <w:hyperlink r:id="rId8" w:anchor="ref-CR22" w:tooltip="Garcia-Seco D, Zhang Y, Gutierrez-Mañero FJ, Martin C, Ramos-Solano B (2015) Application of Pseudomonas fluorescens to blackberry under field conditions improves fruit quality by modifying flavonoid metabolism. PLoS ONE 10(11):e0142639. &#10;                  https://doi.org/10.1371/journal.pone.0142639&#10;                  &#10;                " w:history="1">
+      <w:hyperlink r:id="rId8" w:anchor="ref-CR22" w:tooltip="Garcia-Seco D, Zhang Y, Gutierrez-Mañero FJ, Martin C, Ramos-Solano B (2015) Application of Pseudomonas fluorescens to blackberry under field conditions improves fruit quality by modifying flavonoid metabolism. PLoS ONE 10(11):e0142639. &#10;                  http" w:history="1">
         <w:r>
           <w:rPr>
             <w:rStyle w:val="Hyperlink"/>
@@ -659,17 +633,8 @@
           <w:i/>
           <w:iCs/>
         </w:rPr>
-        <w:t xml:space="preserve">Rubus </w:t>
-      </w:r>
-      <w:proofErr w:type="spellStart"/>
-      <w:r>
-        <w:rPr>
-          <w:i/>
-          <w:iCs/>
-        </w:rPr>
-        <w:t>idaeus</w:t>
-      </w:r>
-      <w:proofErr w:type="spellEnd"/>
+        <w:t>Rubus idaeus</w:t>
+      </w:r>
       <w:r>
         <w:t>) crops are very abundant and economically important, as well as, other “berries” crops [</w:t>
       </w:r>
@@ -708,31 +673,13 @@
       <w:r>
         <w:t> sp. (SH9) and a mycorrhizal fungus, </w:t>
       </w:r>
-      <w:proofErr w:type="spellStart"/>
       <w:r>
         <w:rPr>
           <w:i/>
           <w:iCs/>
         </w:rPr>
-        <w:t>Rhizophagus</w:t>
-      </w:r>
-      <w:proofErr w:type="spellEnd"/>
-      <w:r>
-        <w:rPr>
-          <w:i/>
-          <w:iCs/>
-        </w:rPr>
-        <w:t xml:space="preserve"> </w:t>
-      </w:r>
-      <w:proofErr w:type="spellStart"/>
-      <w:r>
-        <w:rPr>
-          <w:i/>
-          <w:iCs/>
-        </w:rPr>
-        <w:t>intraradices</w:t>
-      </w:r>
-      <w:proofErr w:type="spellEnd"/>
+        <w:t>Rhizophagus intraradices</w:t>
+      </w:r>
       <w:r>
         <w:t>, carrying out an experiment of single and double inoculations in sterile and natural soil (non-sterile), expecting a lower plant growth and lower mycorrhization parameters in raspberry plants growing in sterile than in non-sterile soil. Additionally, young plants of Raspberry without inoculation will show lower mycorrhization and growth parameters than inoculated plants, being the co-inoculation the treatment with the highest effect on these variables. Lastly, control plants growing in sterile soil will show the lowest growth and no mycorrhization compared to the other treatments and substrates, and the highest effect is expected with the co-inoculation in natural soil.</w:t>
       </w:r>
@@ -810,15 +757,7 @@
         <w:t>Salmonella</w:t>
       </w:r>
       <w:r>
-        <w:t> </w:t>
-      </w:r>
-      <w:proofErr w:type="spellStart"/>
-      <w:r>
-        <w:t>PhoB</w:t>
-      </w:r>
-      <w:proofErr w:type="spellEnd"/>
-      <w:r>
-        <w:t>/PhoR systems can be activated in the presence of high Pi, when these organisms undergo translational arrest resulting from either cytoplasmic Mg</w:t>
+        <w:t> PhoB/PhoR systems can be activated in the presence of high Pi, when these organisms undergo translational arrest resulting from either cytoplasmic Mg</w:t>
       </w:r>
       <w:r>
         <w:rPr>
@@ -870,31 +809,7 @@
         <w:t>Salmonella</w:t>
       </w:r>
       <w:r>
-        <w:t xml:space="preserve"> is provided with an alternative P source that is metabolized in a </w:t>
-      </w:r>
-      <w:proofErr w:type="spellStart"/>
-      <w:r>
-        <w:t>PhoB</w:t>
-      </w:r>
-      <w:proofErr w:type="spellEnd"/>
-      <w:r>
-        <w:t xml:space="preserve">-independent manner, </w:t>
-      </w:r>
-      <w:proofErr w:type="spellStart"/>
-      <w:r>
-        <w:t>PhoB</w:t>
-      </w:r>
-      <w:proofErr w:type="spellEnd"/>
-      <w:r>
-        <w:t xml:space="preserve">/PhoR remains inactive during growth in Pi-free media, thereby demonstrating that </w:t>
-      </w:r>
-      <w:proofErr w:type="spellStart"/>
-      <w:r>
-        <w:t>PhoB</w:t>
-      </w:r>
-      <w:proofErr w:type="spellEnd"/>
-      <w:r>
-        <w:t>/PhoR activity is repressed by an intracellular P sufficiency signal (</w:t>
+        <w:t> is provided with an alternative P source that is metabolized in a PhoB-independent manner, PhoB/PhoR remains inactive during growth in Pi-free media, thereby demonstrating that PhoB/PhoR activity is repressed by an intracellular P sufficiency signal (</w:t>
       </w:r>
       <w:hyperlink r:id="rId13" w:anchor="F1" w:history="1">
         <w:r>
@@ -965,15 +880,7 @@
         <w:t>in vitro</w:t>
       </w:r>
       <w:r>
-        <w:t xml:space="preserve">, TcpP is sensitive to proteolysis by tail-specific protease (Tsp; site-1 protease) and subsequently by </w:t>
-      </w:r>
-      <w:proofErr w:type="spellStart"/>
-      <w:r>
-        <w:t>YaeL</w:t>
-      </w:r>
-      <w:proofErr w:type="spellEnd"/>
-      <w:r>
-        <w:t xml:space="preserve"> protease (site-2 protease) (</w:t>
+        <w:t>, TcpP is sensitive to proteolysis by tail-specific protease (Tsp; site-1 protease) and subsequently by YaeL protease (site-2 protease) (</w:t>
       </w:r>
       <w:hyperlink r:id="rId14" w:anchor="core-B25" w:history="1">
         <w:r>
@@ -1003,15 +910,7 @@
         </w:r>
       </w:hyperlink>
       <w:r>
-        <w:t xml:space="preserve">). RIP of TcpP is inhibited by its associated protein, </w:t>
-      </w:r>
-      <w:proofErr w:type="spellStart"/>
-      <w:r>
-        <w:t>TcpH</w:t>
-      </w:r>
-      <w:proofErr w:type="spellEnd"/>
-      <w:r>
-        <w:t>, under specific </w:t>
+        <w:t>). RIP of TcpP is inhibited by its associated protein, TcpH, under specific </w:t>
       </w:r>
       <w:r>
         <w:rPr>
@@ -1051,15 +950,7 @@
         </w:r>
       </w:hyperlink>
       <w:r>
-        <w:t xml:space="preserve">). In cells lacking </w:t>
-      </w:r>
-      <w:proofErr w:type="spellStart"/>
-      <w:r>
-        <w:t>TcpH</w:t>
-      </w:r>
-      <w:proofErr w:type="spellEnd"/>
-      <w:r>
-        <w:t>, TcpP is constitutively degraded via RIP (</w:t>
+        <w:t>). In cells lacking TcpH, TcpP is constitutively degraded via RIP (</w:t>
       </w:r>
       <w:hyperlink r:id="rId20" w:anchor="core-B25" w:history="1">
         <w:r>
@@ -1089,23 +980,7 @@
         </w:r>
       </w:hyperlink>
       <w:r>
-        <w:t xml:space="preserve">). However, the mechanism by which </w:t>
-      </w:r>
-      <w:proofErr w:type="spellStart"/>
-      <w:r>
-        <w:t>TcpH</w:t>
-      </w:r>
-      <w:proofErr w:type="spellEnd"/>
-      <w:r>
-        <w:t xml:space="preserve"> inhibits RIP and how </w:t>
-      </w:r>
-      <w:proofErr w:type="spellStart"/>
-      <w:r>
-        <w:t>TcpH</w:t>
-      </w:r>
-      <w:proofErr w:type="spellEnd"/>
-      <w:r>
-        <w:t>-dependent RIP inhibition is modulated by extracellular stimuli remains unknown.</w:t>
+        <w:t>). However, the mechanism by which TcpH inhibits RIP and how TcpH-dependent RIP inhibition is modulated by extracellular stimuli remains unknown.</w:t>
       </w:r>
     </w:p>
     <w:p/>
@@ -1144,15 +1019,7 @@
     </w:p>
     <w:p>
       <w:r>
-        <w:t xml:space="preserve">We previously identified and characterized a small membrane protein called </w:t>
-      </w:r>
-      <w:proofErr w:type="spellStart"/>
-      <w:r>
-        <w:t>MspA</w:t>
-      </w:r>
-      <w:proofErr w:type="spellEnd"/>
-      <w:r>
-        <w:t xml:space="preserve"> (</w:t>
+        <w:t>We previously identified and characterized a small membrane protein called MspA (</w:t>
       </w:r>
       <w:hyperlink r:id="rId23" w:anchor="core-B26" w:history="1">
         <w:r>
@@ -1178,7 +1045,6 @@
       <w:r>
         <w:t>). Inactivation of </w:t>
       </w:r>
-      <w:proofErr w:type="spellStart"/>
       <w:r>
         <w:rPr>
           <w:i/>
@@ -1186,19 +1052,9 @@
         </w:rPr>
         <w:t>mspA</w:t>
       </w:r>
-      <w:proofErr w:type="spellEnd"/>
-      <w:r>
-        <w:t xml:space="preserve"> in both the MRSA strain JE2 and the MSSA strain SH1000 was shown to cause a significant decrease in phenol soluble </w:t>
-      </w:r>
-      <w:proofErr w:type="spellStart"/>
-      <w:r>
-        <w:t>modulins</w:t>
-      </w:r>
-      <w:proofErr w:type="spellEnd"/>
-      <w:r>
-        <w:t xml:space="preserve"> toxin production and cytotoxicity due to downregulation of the accessory gene regulatory system. The </w:t>
-      </w:r>
-      <w:proofErr w:type="spellStart"/>
+      <w:r>
+        <w:t> in both the MRSA strain JE2 and the MSSA strain SH1000 was shown to cause a significant decrease in phenol soluble modulins toxin production and cytotoxicity due to downregulation of the accessory gene regulatory system. The </w:t>
+      </w:r>
       <w:r>
         <w:rPr>
           <w:i/>
@@ -1206,57 +1062,8 @@
         </w:rPr>
         <w:t>mspA</w:t>
       </w:r>
-      <w:proofErr w:type="spellEnd"/>
-      <w:r>
-        <w:t xml:space="preserve"> mutant was shown to have a reduced content of the membrane carotenoid pigment </w:t>
-      </w:r>
-      <w:proofErr w:type="spellStart"/>
-      <w:r>
-        <w:t>staphyloxanthin</w:t>
-      </w:r>
-      <w:proofErr w:type="spellEnd"/>
-      <w:r>
-        <w:t>, to be more susceptible to components of the innate immune response such as fatty acids and AMPs, and to have decreased membrane stability when challenged with the detergent SDS. Interestingly, both systems for uptake (</w:t>
-      </w:r>
-      <w:proofErr w:type="spellStart"/>
-      <w:r>
-        <w:t>IsdC</w:t>
-      </w:r>
-      <w:proofErr w:type="spellEnd"/>
-      <w:r>
-        <w:t xml:space="preserve">, </w:t>
-      </w:r>
-      <w:proofErr w:type="spellStart"/>
-      <w:r>
-        <w:t>IsdB</w:t>
-      </w:r>
-      <w:proofErr w:type="spellEnd"/>
-      <w:r>
-        <w:t xml:space="preserve">, and </w:t>
-      </w:r>
-      <w:proofErr w:type="spellStart"/>
-      <w:r>
-        <w:t>FhuC</w:t>
-      </w:r>
-      <w:proofErr w:type="spellEnd"/>
-      <w:r>
-        <w:t>) and export (</w:t>
-      </w:r>
-      <w:proofErr w:type="spellStart"/>
-      <w:r>
-        <w:t>HrtAB</w:t>
-      </w:r>
-      <w:proofErr w:type="spellEnd"/>
-      <w:r>
-        <w:t xml:space="preserve">) of </w:t>
-      </w:r>
-      <w:proofErr w:type="spellStart"/>
-      <w:r>
-        <w:t>heme</w:t>
-      </w:r>
-      <w:proofErr w:type="spellEnd"/>
-      <w:r>
-        <w:t>, the major iron source for </w:t>
+      <w:r>
+        <w:t> mutant was shown to have a reduced content of the membrane carotenoid pigment staphyloxanthin, to be more susceptible to components of the innate immune response such as fatty acids and AMPs, and to have decreased membrane stability when challenged with the detergent SDS. Interestingly, both systems for uptake (IsdC, IsdB, and FhuC) and export (HrtAB) of heme, the major iron source for </w:t>
       </w:r>
       <w:r>
         <w:rPr>
@@ -1268,7 +1075,6 @@
       <w:r>
         <w:t> during infection, were more abundant in the </w:t>
       </w:r>
-      <w:proofErr w:type="spellStart"/>
       <w:r>
         <w:rPr>
           <w:i/>
@@ -1276,7 +1082,6 @@
         </w:rPr>
         <w:t>mspA</w:t>
       </w:r>
-      <w:proofErr w:type="spellEnd"/>
       <w:r>
         <w:t> mutant compared to the wild type. The mutant also had increased levels of intracellular iron, suggesting dysregulation of iron homeostasis. These pleiotropic effects observed </w:t>
       </w:r>
@@ -1305,23 +1110,7 @@
     </w:p>
     <w:p>
       <w:r>
-        <w:t xml:space="preserve">Given the predicted location of </w:t>
-      </w:r>
-      <w:proofErr w:type="spellStart"/>
-      <w:r>
-        <w:t>MspA</w:t>
-      </w:r>
-      <w:proofErr w:type="spellEnd"/>
-      <w:r>
-        <w:t xml:space="preserve"> and the pleiotropic effects its inactivation has on virulence and pathogenicity, we hypothesized that </w:t>
-      </w:r>
-      <w:proofErr w:type="spellStart"/>
-      <w:r>
-        <w:t>MspA</w:t>
-      </w:r>
-      <w:proofErr w:type="spellEnd"/>
-      <w:r>
-        <w:t xml:space="preserve"> could have a structural role, contributing to the synthesis of the membrane or cell wall or supporting the stability of proteins involved in such processes. Therefore, virulence defects showed by the mutant could be a downstream consequence of perturbations in cellular structural integrity. </w:t>
+        <w:t>Given the predicted location of MspA and the pleiotropic effects its inactivation has on virulence and pathogenicity, we hypothesized that MspA could have a structural role, contributing to the synthesis of the membrane or cell wall or supporting the stability of proteins involved in such processes. Therefore, virulence defects showed by the mutant could be a downstream consequence of perturbations in cellular structural integrity. </w:t>
       </w:r>
     </w:p>
     <w:p>
@@ -1585,15 +1374,7 @@
         </w:r>
       </w:hyperlink>
       <w:r>
-        <w:t>), activities that are many times dependent on effector proteins secreted or translocated by the Type IV (</w:t>
-      </w:r>
-      <w:proofErr w:type="spellStart"/>
-      <w:r>
-        <w:t>VirB</w:t>
-      </w:r>
-      <w:proofErr w:type="spellEnd"/>
-      <w:r>
-        <w:t>) secretion system (T4SS) (</w:t>
+        <w:t>), activities that are many times dependent on effector proteins secreted or translocated by the Type IV (VirB) secretion system (T4SS) (</w:t>
       </w:r>
       <w:hyperlink r:id="rId35" w:anchor="core-B27" w:history="1">
         <w:r>
@@ -1666,6 +1447,33 @@
       </w:r>
     </w:p>
     <w:p/>
+    <w:p>
+      <w:r>
+        <w:t xml:space="preserve">One or more </w:t>
+      </w:r>
+      <w:r>
+        <w:rPr>
+          <w:i/>
+          <w:iCs/>
+        </w:rPr>
+        <w:t xml:space="preserve">Brucella </w:t>
+      </w:r>
+      <w:r>
+        <w:t>effector protein</w:t>
+      </w:r>
+      <w:r>
+        <w:t xml:space="preserve">(s) modulates </w:t>
+      </w:r>
+      <w:r>
+        <w:t xml:space="preserve">mouse </w:t>
+      </w:r>
+      <w:r>
+        <w:t xml:space="preserve">BL-6 macrophages </w:t>
+      </w:r>
+      <w:r>
+        <w:t>actin cytoskeleton</w:t>
+      </w:r>
+    </w:p>
     <w:p/>
     <w:p>
       <w:r>
@@ -1674,7 +1482,6 @@
           <w:bCs/>
           <w:u w:val="single"/>
         </w:rPr>
-        <w:lastRenderedPageBreak/>
         <w:t xml:space="preserve">Sample </w:t>
       </w:r>
       <w:r>
@@ -1754,15 +1561,7 @@
         </w:r>
       </w:hyperlink>
       <w:r>
-        <w:t xml:space="preserve">), are less prevalent and functional among UPEC isolates than </w:t>
-      </w:r>
-      <w:proofErr w:type="spellStart"/>
-      <w:r>
-        <w:t>fecal</w:t>
-      </w:r>
-      <w:proofErr w:type="spellEnd"/>
-      <w:r>
-        <w:t xml:space="preserve"> or commensal strains and even more so when compared to diarrheal strains (</w:t>
+        <w:t>), are less prevalent and functional among UPEC isolates than fecal or commensal strains and even more so when compared to diarrheal strains (</w:t>
       </w:r>
       <w:hyperlink r:id="rId44" w:anchor="core-B21" w:history="1">
         <w:r>
@@ -1818,27 +1617,10 @@
           <w:i/>
           <w:iCs/>
         </w:rPr>
-        <w:t xml:space="preserve">S. </w:t>
-      </w:r>
-      <w:proofErr w:type="spellStart"/>
-      <w:r>
-        <w:rPr>
-          <w:i/>
-          <w:iCs/>
-        </w:rPr>
-        <w:t>maltophilia</w:t>
-      </w:r>
-      <w:proofErr w:type="spellEnd"/>
-      <w:r>
-        <w:t xml:space="preserve"> also encode a </w:t>
-      </w:r>
-      <w:proofErr w:type="spellStart"/>
-      <w:r>
-        <w:t>VirB</w:t>
-      </w:r>
-      <w:proofErr w:type="spellEnd"/>
-      <w:r>
-        <w:t>/VirD4 type IV protein secretion system (T4SS) (</w:t>
+        <w:t>S. maltophilia</w:t>
+      </w:r>
+      <w:r>
+        <w:t> also encode a VirB/VirD4 type IV protein secretion system (T4SS) (</w:t>
       </w:r>
       <w:hyperlink r:id="rId45" w:anchor="core-B27" w:history="1">
         <w:r>
@@ -1866,17 +1648,8 @@
           <w:i/>
           <w:iCs/>
         </w:rPr>
-        <w:t xml:space="preserve">S. </w:t>
-      </w:r>
-      <w:proofErr w:type="spellStart"/>
-      <w:r>
-        <w:rPr>
-          <w:i/>
-          <w:iCs/>
-        </w:rPr>
-        <w:t>maltophilia</w:t>
-      </w:r>
-      <w:proofErr w:type="spellEnd"/>
+        <w:t>S. maltophilia</w:t>
+      </w:r>
       <w:r>
         <w:t> T4SS promotes apoptosis of macrophages while impeding the death of lung epithelial cells (</w:t>
       </w:r>
@@ -1906,39 +1679,28 @@
           <w:i/>
           <w:iCs/>
         </w:rPr>
-        <w:t xml:space="preserve">Pseudomonas </w:t>
-      </w:r>
-      <w:proofErr w:type="spellStart"/>
+        <w:t>Pseudomonas mendocina</w:t>
+      </w:r>
+      <w:r>
+        <w:t>, and </w:t>
+      </w:r>
       <w:r>
         <w:rPr>
           <w:i/>
           <w:iCs/>
         </w:rPr>
-        <w:t>mendocina</w:t>
-      </w:r>
-      <w:proofErr w:type="spellEnd"/>
-      <w:r>
-        <w:t>, and </w:t>
+        <w:t>Escherichia coli</w:t>
+      </w:r>
+      <w:r>
+        <w:t> (</w:t>
       </w:r>
       <w:r>
         <w:rPr>
           <w:i/>
           <w:iCs/>
         </w:rPr>
-        <w:t>Escherichia coli</w:t>
-      </w:r>
-      <w:r>
-        <w:t> (</w:t>
-      </w:r>
-      <w:proofErr w:type="spellStart"/>
-      <w:r>
-        <w:rPr>
-          <w:i/>
-          <w:iCs/>
-        </w:rPr>
         <w:t>Ec</w:t>
       </w:r>
-      <w:proofErr w:type="spellEnd"/>
       <w:r>
         <w:t>) (</w:t>
       </w:r>
@@ -1969,17 +1731,8 @@
           <w:i/>
           <w:iCs/>
         </w:rPr>
-        <w:t xml:space="preserve">S. </w:t>
-      </w:r>
-      <w:proofErr w:type="spellStart"/>
-      <w:r>
-        <w:rPr>
-          <w:i/>
-          <w:iCs/>
-        </w:rPr>
-        <w:t>maltophilia</w:t>
-      </w:r>
-      <w:proofErr w:type="spellEnd"/>
+        <w:t>S. maltophilia</w:t>
+      </w:r>
       <w:r>
         <w:t> K279a lyses strains of </w:t>
       </w:r>
@@ -2019,17 +1772,8 @@
           <w:i/>
           <w:iCs/>
         </w:rPr>
-        <w:t xml:space="preserve">S. </w:t>
-      </w:r>
-      <w:proofErr w:type="spellStart"/>
-      <w:r>
-        <w:rPr>
-          <w:i/>
-          <w:iCs/>
-        </w:rPr>
-        <w:t>maltophilia</w:t>
-      </w:r>
-      <w:proofErr w:type="spellEnd"/>
+        <w:t>S. maltophilia</w:t>
+      </w:r>
       <w:r>
         <w:t> and </w:t>
       </w:r>
@@ -2075,36 +1819,18 @@
           <w:i/>
           <w:iCs/>
         </w:rPr>
-        <w:t xml:space="preserve">S. </w:t>
-      </w:r>
-      <w:proofErr w:type="spellStart"/>
+        <w:t>S. maltophilia</w:t>
+      </w:r>
+      <w:r>
+        <w:t> T4SS was relevant for understanding human infection. We posited that the antimicrobial effect of the </w:t>
+      </w:r>
       <w:r>
         <w:rPr>
           <w:i/>
           <w:iCs/>
         </w:rPr>
-        <w:t>maltophilia</w:t>
-      </w:r>
-      <w:proofErr w:type="spellEnd"/>
-      <w:r>
-        <w:t> T4SS was relevant for understanding human infection. We posited that the antimicrobial effect of the </w:t>
-      </w:r>
-      <w:r>
-        <w:rPr>
-          <w:i/>
-          <w:iCs/>
-        </w:rPr>
-        <w:t xml:space="preserve">S. </w:t>
-      </w:r>
-      <w:proofErr w:type="spellStart"/>
-      <w:r>
-        <w:rPr>
-          <w:i/>
-          <w:iCs/>
-        </w:rPr>
-        <w:t>maltophilia</w:t>
-      </w:r>
-      <w:proofErr w:type="spellEnd"/>
+        <w:t>S. maltophilia</w:t>
+      </w:r>
       <w:r>
         <w:t> T4SS is due to the delivery of toxic proteins (effectors) into target bacteria. </w:t>
       </w:r>
@@ -2138,139 +1864,39 @@
           <w:sz w:val="20"/>
           <w:szCs w:val="20"/>
         </w:rPr>
-        <w:t xml:space="preserve">Solans M, </w:t>
-      </w:r>
-      <w:proofErr w:type="spellStart"/>
+        <w:t xml:space="preserve">Solans M, Tadey M, Messuti MI, Cortada A, Zambrano VL, Riádigos E, Wall LG, Scervino JM. </w:t>
+      </w:r>
       <w:r>
         <w:rPr>
           <w:rFonts w:ascii="Arial" w:eastAsiaTheme="majorEastAsia" w:hAnsi="Arial" w:cs="Arial"/>
           <w:sz w:val="20"/>
           <w:szCs w:val="20"/>
         </w:rPr>
-        <w:t>Tadey</w:t>
-      </w:r>
-      <w:proofErr w:type="spellEnd"/>
+        <w:t xml:space="preserve">2024. </w:t>
+      </w:r>
       <w:r>
         <w:rPr>
           <w:rFonts w:ascii="Arial" w:eastAsiaTheme="majorEastAsia" w:hAnsi="Arial" w:cs="Arial"/>
           <w:sz w:val="20"/>
           <w:szCs w:val="20"/>
         </w:rPr>
-        <w:t xml:space="preserve"> M, </w:t>
-      </w:r>
-      <w:proofErr w:type="spellStart"/>
+        <w:t>Do Streptomyces sp. Help Mycorrhization in Raspberry? Curr Microbiol</w:t>
+      </w:r>
       <w:r>
         <w:rPr>
           <w:rFonts w:ascii="Arial" w:eastAsiaTheme="majorEastAsia" w:hAnsi="Arial" w:cs="Arial"/>
           <w:sz w:val="20"/>
           <w:szCs w:val="20"/>
         </w:rPr>
-        <w:t>Messuti</w:t>
-      </w:r>
-      <w:proofErr w:type="spellEnd"/>
+        <w:t xml:space="preserve"> </w:t>
+      </w:r>
       <w:r>
         <w:rPr>
           <w:rFonts w:ascii="Arial" w:eastAsiaTheme="majorEastAsia" w:hAnsi="Arial" w:cs="Arial"/>
           <w:sz w:val="20"/>
           <w:szCs w:val="20"/>
         </w:rPr>
-        <w:t xml:space="preserve"> MI, Cortada A, Zambrano VL, </w:t>
-      </w:r>
-      <w:proofErr w:type="spellStart"/>
-      <w:r>
-        <w:rPr>
-          <w:rFonts w:ascii="Arial" w:eastAsiaTheme="majorEastAsia" w:hAnsi="Arial" w:cs="Arial"/>
-          <w:sz w:val="20"/>
-          <w:szCs w:val="20"/>
-        </w:rPr>
-        <w:t>Riádigos</w:t>
-      </w:r>
-      <w:proofErr w:type="spellEnd"/>
-      <w:r>
-        <w:rPr>
-          <w:rFonts w:ascii="Arial" w:eastAsiaTheme="majorEastAsia" w:hAnsi="Arial" w:cs="Arial"/>
-          <w:sz w:val="20"/>
-          <w:szCs w:val="20"/>
-        </w:rPr>
-        <w:t xml:space="preserve"> E, Wall LG, </w:t>
-      </w:r>
-      <w:proofErr w:type="spellStart"/>
-      <w:r>
-        <w:rPr>
-          <w:rFonts w:ascii="Arial" w:eastAsiaTheme="majorEastAsia" w:hAnsi="Arial" w:cs="Arial"/>
-          <w:sz w:val="20"/>
-          <w:szCs w:val="20"/>
-        </w:rPr>
-        <w:t>Scervino</w:t>
-      </w:r>
-      <w:proofErr w:type="spellEnd"/>
-      <w:r>
-        <w:rPr>
-          <w:rFonts w:ascii="Arial" w:eastAsiaTheme="majorEastAsia" w:hAnsi="Arial" w:cs="Arial"/>
-          <w:sz w:val="20"/>
-          <w:szCs w:val="20"/>
-        </w:rPr>
-        <w:t xml:space="preserve"> JM. </w:t>
-      </w:r>
-      <w:r>
-        <w:rPr>
-          <w:rFonts w:ascii="Arial" w:eastAsiaTheme="majorEastAsia" w:hAnsi="Arial" w:cs="Arial"/>
-          <w:sz w:val="20"/>
-          <w:szCs w:val="20"/>
-        </w:rPr>
-        <w:t xml:space="preserve">2024. </w:t>
-      </w:r>
-      <w:r>
-        <w:rPr>
-          <w:rFonts w:ascii="Arial" w:eastAsiaTheme="majorEastAsia" w:hAnsi="Arial" w:cs="Arial"/>
-          <w:sz w:val="20"/>
-          <w:szCs w:val="20"/>
-        </w:rPr>
-        <w:t xml:space="preserve">Do Streptomyces sp. Help Mycorrhization in Raspberry? Curr </w:t>
-      </w:r>
-      <w:proofErr w:type="spellStart"/>
-      <w:r>
-        <w:rPr>
-          <w:rFonts w:ascii="Arial" w:eastAsiaTheme="majorEastAsia" w:hAnsi="Arial" w:cs="Arial"/>
-          <w:sz w:val="20"/>
-          <w:szCs w:val="20"/>
-        </w:rPr>
-        <w:t>Microbiol</w:t>
-      </w:r>
-      <w:proofErr w:type="spellEnd"/>
-      <w:r>
-        <w:rPr>
-          <w:rFonts w:ascii="Arial" w:eastAsiaTheme="majorEastAsia" w:hAnsi="Arial" w:cs="Arial"/>
-          <w:sz w:val="20"/>
-          <w:szCs w:val="20"/>
-        </w:rPr>
-        <w:t xml:space="preserve"> </w:t>
-      </w:r>
-      <w:r>
-        <w:rPr>
-          <w:rFonts w:ascii="Arial" w:eastAsiaTheme="majorEastAsia" w:hAnsi="Arial" w:cs="Arial"/>
-          <w:sz w:val="20"/>
-          <w:szCs w:val="20"/>
-        </w:rPr>
-        <w:t xml:space="preserve">81(11):399. </w:t>
-      </w:r>
-      <w:proofErr w:type="spellStart"/>
-      <w:r>
-        <w:rPr>
-          <w:rFonts w:ascii="Arial" w:eastAsiaTheme="majorEastAsia" w:hAnsi="Arial" w:cs="Arial"/>
-          <w:sz w:val="20"/>
-          <w:szCs w:val="20"/>
-        </w:rPr>
-        <w:t>doi</w:t>
-      </w:r>
-      <w:proofErr w:type="spellEnd"/>
-      <w:r>
-        <w:rPr>
-          <w:rFonts w:ascii="Arial" w:eastAsiaTheme="majorEastAsia" w:hAnsi="Arial" w:cs="Arial"/>
-          <w:sz w:val="20"/>
-          <w:szCs w:val="20"/>
-        </w:rPr>
-        <w:t>: 10.1007/s00284-024-03928-x. PMID: 39382706.</w:t>
+        <w:t>81(11):399. doi: 10.1007/s00284-024-03928-x. PMID: 39382706.</w:t>
       </w:r>
     </w:p>
     <w:p>
@@ -2293,25 +1919,7 @@
           <w:sz w:val="20"/>
           <w:szCs w:val="20"/>
         </w:rPr>
-        <w:t xml:space="preserve">Bruna RE, Kendra CG, Pontes MH. 2024. An intracellular phosphorus-starvation signal activates the </w:t>
-      </w:r>
-      <w:proofErr w:type="spellStart"/>
-      <w:r>
-        <w:rPr>
-          <w:rFonts w:ascii="Arial" w:eastAsiaTheme="majorEastAsia" w:hAnsi="Arial" w:cs="Arial"/>
-          <w:sz w:val="20"/>
-          <w:szCs w:val="20"/>
-        </w:rPr>
-        <w:t>PhoB</w:t>
-      </w:r>
-      <w:proofErr w:type="spellEnd"/>
-      <w:r>
-        <w:rPr>
-          <w:rFonts w:ascii="Arial" w:eastAsiaTheme="majorEastAsia" w:hAnsi="Arial" w:cs="Arial"/>
-          <w:sz w:val="20"/>
-          <w:szCs w:val="20"/>
-        </w:rPr>
-        <w:t xml:space="preserve">/PhoR two-component system in Salmonella enterica. mBio </w:t>
+        <w:t xml:space="preserve">Bruna RE, Kendra CG, Pontes MH. 2024. An intracellular phosphorus-starvation signal activates the PhoB/PhoR two-component system in Salmonella enterica. mBio </w:t>
       </w:r>
       <w:proofErr w:type="gramStart"/>
       <w:r>
@@ -2368,25 +1976,7 @@
           <w:sz w:val="20"/>
           <w:szCs w:val="20"/>
         </w:rPr>
-        <w:t xml:space="preserve">Demey LM, Sinha R, DiRita VJ. 2024. An essential host dietary fatty acid promotes </w:t>
-      </w:r>
-      <w:proofErr w:type="spellStart"/>
-      <w:r>
-        <w:rPr>
-          <w:rFonts w:ascii="Arial" w:eastAsiaTheme="majorEastAsia" w:hAnsi="Arial" w:cs="Arial"/>
-          <w:sz w:val="20"/>
-          <w:szCs w:val="20"/>
-        </w:rPr>
-        <w:t>TcpH</w:t>
-      </w:r>
-      <w:proofErr w:type="spellEnd"/>
-      <w:r>
-        <w:rPr>
-          <w:rFonts w:ascii="Arial" w:eastAsiaTheme="majorEastAsia" w:hAnsi="Arial" w:cs="Arial"/>
-          <w:sz w:val="20"/>
-          <w:szCs w:val="20"/>
-        </w:rPr>
-        <w:t xml:space="preserve"> inhibition of TcpP proteolysis promoting virulence gene expression in Vibrio cholerae. mBio </w:t>
+        <w:t xml:space="preserve">Demey LM, Sinha R, DiRita VJ. 2024. An essential host dietary fatty acid promotes TcpH inhibition of TcpP proteolysis promoting virulence gene expression in Vibrio cholerae. mBio </w:t>
       </w:r>
       <w:proofErr w:type="gramStart"/>
       <w:r>
@@ -2443,61 +2033,25 @@
           <w:sz w:val="20"/>
           <w:szCs w:val="20"/>
         </w:rPr>
-        <w:t xml:space="preserve">Bonini D, Duggan S, </w:t>
-      </w:r>
-      <w:proofErr w:type="spellStart"/>
+        <w:t xml:space="preserve">Bonini D, Duggan S, Alnahari A, Brignoli T, Strahl H, Massey </w:t>
+      </w:r>
+      <w:proofErr w:type="gramStart"/>
       <w:r>
         <w:rPr>
           <w:rFonts w:ascii="Arial" w:eastAsiaTheme="majorEastAsia" w:hAnsi="Arial" w:cs="Arial"/>
           <w:sz w:val="20"/>
           <w:szCs w:val="20"/>
         </w:rPr>
-        <w:t>Alnahari</w:t>
-      </w:r>
-      <w:proofErr w:type="spellEnd"/>
+        <w:t>RC.2024.Lipoteichoic</w:t>
+      </w:r>
+      <w:proofErr w:type="gramEnd"/>
       <w:r>
         <w:rPr>
           <w:rFonts w:ascii="Arial" w:eastAsiaTheme="majorEastAsia" w:hAnsi="Arial" w:cs="Arial"/>
           <w:sz w:val="20"/>
           <w:szCs w:val="20"/>
         </w:rPr>
-        <w:t xml:space="preserve"> A, Brignoli T, Strahl H, Massey </w:t>
-      </w:r>
-      <w:proofErr w:type="gramStart"/>
-      <w:r>
-        <w:rPr>
-          <w:rFonts w:ascii="Arial" w:eastAsiaTheme="majorEastAsia" w:hAnsi="Arial" w:cs="Arial"/>
-          <w:sz w:val="20"/>
-          <w:szCs w:val="20"/>
-        </w:rPr>
-        <w:t>RC.2024.Lipoteichoic</w:t>
-      </w:r>
-      <w:proofErr w:type="gramEnd"/>
-      <w:r>
-        <w:rPr>
-          <w:rFonts w:ascii="Arial" w:eastAsiaTheme="majorEastAsia" w:hAnsi="Arial" w:cs="Arial"/>
-          <w:sz w:val="20"/>
-          <w:szCs w:val="20"/>
-        </w:rPr>
-        <w:t xml:space="preserve"> acid biosynthesis by Staphylococcus aureus is controlled by the </w:t>
-      </w:r>
-      <w:proofErr w:type="spellStart"/>
-      <w:r>
-        <w:rPr>
-          <w:rFonts w:ascii="Arial" w:eastAsiaTheme="majorEastAsia" w:hAnsi="Arial" w:cs="Arial"/>
-          <w:sz w:val="20"/>
-          <w:szCs w:val="20"/>
-        </w:rPr>
-        <w:t>MspA</w:t>
-      </w:r>
-      <w:proofErr w:type="spellEnd"/>
-      <w:r>
-        <w:rPr>
-          <w:rFonts w:ascii="Arial" w:eastAsiaTheme="majorEastAsia" w:hAnsi="Arial" w:cs="Arial"/>
-          <w:sz w:val="20"/>
-          <w:szCs w:val="20"/>
-        </w:rPr>
-        <w:t xml:space="preserve"> protein. mBio</w:t>
+        <w:t xml:space="preserve"> acid biosynthesis by Staphylococcus aureus is controlled by the MspA protein. mBio</w:t>
       </w:r>
       <w:proofErr w:type="gramStart"/>
       <w:r>
@@ -2579,97 +2133,7 @@
           <w:sz w:val="20"/>
           <w:szCs w:val="20"/>
         </w:rPr>
-        <w:t xml:space="preserve">Giménez A, Del Giudice MG, López PV, </w:t>
-      </w:r>
-      <w:proofErr w:type="spellStart"/>
-      <w:r>
-        <w:rPr>
-          <w:rFonts w:ascii="Arial" w:eastAsiaTheme="majorEastAsia" w:hAnsi="Arial" w:cs="Arial"/>
-          <w:sz w:val="20"/>
-          <w:szCs w:val="20"/>
-        </w:rPr>
-        <w:t>Guaimas</w:t>
-      </w:r>
-      <w:proofErr w:type="spellEnd"/>
-      <w:r>
-        <w:rPr>
-          <w:rFonts w:ascii="Arial" w:eastAsiaTheme="majorEastAsia" w:hAnsi="Arial" w:cs="Arial"/>
-          <w:sz w:val="20"/>
-          <w:szCs w:val="20"/>
-        </w:rPr>
-        <w:t xml:space="preserve"> F, </w:t>
-      </w:r>
-      <w:proofErr w:type="spellStart"/>
-      <w:r>
-        <w:rPr>
-          <w:rFonts w:ascii="Arial" w:eastAsiaTheme="majorEastAsia" w:hAnsi="Arial" w:cs="Arial"/>
-          <w:sz w:val="20"/>
-          <w:szCs w:val="20"/>
-        </w:rPr>
-        <w:t>Sámano</w:t>
-      </w:r>
-      <w:proofErr w:type="spellEnd"/>
-      <w:r>
-        <w:rPr>
-          <w:rFonts w:ascii="Arial" w:eastAsiaTheme="majorEastAsia" w:hAnsi="Arial" w:cs="Arial"/>
-          <w:sz w:val="20"/>
-          <w:szCs w:val="20"/>
-        </w:rPr>
-        <w:t xml:space="preserve">-Sánchez H, Gibson TJ, </w:t>
-      </w:r>
-      <w:proofErr w:type="spellStart"/>
-      <w:r>
-        <w:rPr>
-          <w:rFonts w:ascii="Arial" w:eastAsiaTheme="majorEastAsia" w:hAnsi="Arial" w:cs="Arial"/>
-          <w:sz w:val="20"/>
-          <w:szCs w:val="20"/>
-        </w:rPr>
-        <w:t>Chemes</w:t>
-      </w:r>
-      <w:proofErr w:type="spellEnd"/>
-      <w:r>
-        <w:rPr>
-          <w:rFonts w:ascii="Arial" w:eastAsiaTheme="majorEastAsia" w:hAnsi="Arial" w:cs="Arial"/>
-          <w:sz w:val="20"/>
-          <w:szCs w:val="20"/>
-        </w:rPr>
-        <w:t xml:space="preserve"> LB, Arregui CO, Ugalde JE, </w:t>
-      </w:r>
-      <w:proofErr w:type="spellStart"/>
-      <w:r>
-        <w:rPr>
-          <w:rFonts w:ascii="Arial" w:eastAsiaTheme="majorEastAsia" w:hAnsi="Arial" w:cs="Arial"/>
-          <w:sz w:val="20"/>
-          <w:szCs w:val="20"/>
-        </w:rPr>
-        <w:t>Czibener</w:t>
-      </w:r>
-      <w:proofErr w:type="spellEnd"/>
-      <w:r>
-        <w:rPr>
-          <w:rFonts w:ascii="Arial" w:eastAsiaTheme="majorEastAsia" w:hAnsi="Arial" w:cs="Arial"/>
-          <w:sz w:val="20"/>
-          <w:szCs w:val="20"/>
-        </w:rPr>
-        <w:t xml:space="preserve"> C.2024.Brucella </w:t>
-      </w:r>
-      <w:proofErr w:type="spellStart"/>
-      <w:r>
-        <w:rPr>
-          <w:rFonts w:ascii="Arial" w:eastAsiaTheme="majorEastAsia" w:hAnsi="Arial" w:cs="Arial"/>
-          <w:sz w:val="20"/>
-          <w:szCs w:val="20"/>
-        </w:rPr>
-        <w:t>NpeA</w:t>
-      </w:r>
-      <w:proofErr w:type="spellEnd"/>
-      <w:r>
-        <w:rPr>
-          <w:rFonts w:ascii="Arial" w:eastAsiaTheme="majorEastAsia" w:hAnsi="Arial" w:cs="Arial"/>
-          <w:sz w:val="20"/>
-          <w:szCs w:val="20"/>
-        </w:rPr>
-        <w:t xml:space="preserve"> is a secreted Type IV effector containing an N-WASP-binding short linear motif that promotes niche formation. mBio</w:t>
+        <w:t>Giménez A, Del Giudice MG, López PV, Guaimas F, Sámano-Sánchez H, Gibson TJ, Chemes LB, Arregui CO, Ugalde JE, Czibener C.2024.Brucella NpeA is a secreted Type IV effector containing an N-WASP-binding short linear motif that promotes niche formation. mBio</w:t>
       </w:r>
       <w:proofErr w:type="gramStart"/>
       <w:r>
@@ -2728,43 +2192,7 @@
           <w:sz w:val="20"/>
           <w:szCs w:val="20"/>
         </w:rPr>
-        <w:t xml:space="preserve"> limitation induces motility in </w:t>
-      </w:r>
-      <w:proofErr w:type="spellStart"/>
-      <w:r>
-        <w:rPr>
-          <w:rFonts w:ascii="Arial" w:eastAsiaTheme="majorEastAsia" w:hAnsi="Arial" w:cs="Arial"/>
-          <w:sz w:val="20"/>
-          <w:szCs w:val="20"/>
-        </w:rPr>
-        <w:t>uropathogenic</w:t>
-      </w:r>
-      <w:proofErr w:type="spellEnd"/>
-      <w:r>
-        <w:rPr>
-          <w:rFonts w:ascii="Arial" w:eastAsiaTheme="majorEastAsia" w:hAnsi="Arial" w:cs="Arial"/>
-          <w:sz w:val="20"/>
-          <w:szCs w:val="20"/>
-        </w:rPr>
-        <w:t xml:space="preserve"> E. coli CFT073 partially through action of </w:t>
-      </w:r>
-      <w:proofErr w:type="spellStart"/>
-      <w:r>
-        <w:rPr>
-          <w:rFonts w:ascii="Arial" w:eastAsiaTheme="majorEastAsia" w:hAnsi="Arial" w:cs="Arial"/>
-          <w:sz w:val="20"/>
-          <w:szCs w:val="20"/>
-        </w:rPr>
-        <w:t>LpdA</w:t>
-      </w:r>
-      <w:proofErr w:type="spellEnd"/>
-      <w:r>
-        <w:rPr>
-          <w:rFonts w:ascii="Arial" w:eastAsiaTheme="majorEastAsia" w:hAnsi="Arial" w:cs="Arial"/>
-          <w:sz w:val="20"/>
-          <w:szCs w:val="20"/>
-        </w:rPr>
-        <w:t>. mBio</w:t>
+        <w:t xml:space="preserve"> limitation induces motility in uropathogenic E. coli CFT073 partially through action of LpdA. mBio</w:t>
       </w:r>
       <w:proofErr w:type="gramStart"/>
       <w:r>
@@ -2805,97 +2233,25 @@
           <w:sz w:val="20"/>
           <w:szCs w:val="20"/>
         </w:rPr>
-        <w:t xml:space="preserve">Cobe BL, Dey S, </w:t>
-      </w:r>
-      <w:proofErr w:type="spellStart"/>
+        <w:t xml:space="preserve">Cobe BL, Dey S, Minasov G, Inniss N, Satchell KJF, Cianciotto </w:t>
+      </w:r>
+      <w:proofErr w:type="gramStart"/>
       <w:r>
         <w:rPr>
           <w:rFonts w:ascii="Arial" w:eastAsiaTheme="majorEastAsia" w:hAnsi="Arial" w:cs="Arial"/>
           <w:sz w:val="20"/>
           <w:szCs w:val="20"/>
         </w:rPr>
-        <w:t>Minasov</w:t>
-      </w:r>
-      <w:proofErr w:type="spellEnd"/>
+        <w:t>NP.2024.Bactericidal</w:t>
+      </w:r>
+      <w:proofErr w:type="gramEnd"/>
       <w:r>
         <w:rPr>
           <w:rFonts w:ascii="Arial" w:eastAsiaTheme="majorEastAsia" w:hAnsi="Arial" w:cs="Arial"/>
           <w:sz w:val="20"/>
           <w:szCs w:val="20"/>
         </w:rPr>
-        <w:t xml:space="preserve"> G, Inniss N, Satchell KJF, Cianciotto </w:t>
-      </w:r>
-      <w:proofErr w:type="gramStart"/>
-      <w:r>
-        <w:rPr>
-          <w:rFonts w:ascii="Arial" w:eastAsiaTheme="majorEastAsia" w:hAnsi="Arial" w:cs="Arial"/>
-          <w:sz w:val="20"/>
-          <w:szCs w:val="20"/>
-        </w:rPr>
-        <w:t>NP.2024.Bactericidal</w:t>
-      </w:r>
-      <w:proofErr w:type="gramEnd"/>
-      <w:r>
-        <w:rPr>
-          <w:rFonts w:ascii="Arial" w:eastAsiaTheme="majorEastAsia" w:hAnsi="Arial" w:cs="Arial"/>
-          <w:sz w:val="20"/>
-          <w:szCs w:val="20"/>
-        </w:rPr>
-        <w:t xml:space="preserve"> effectors of the Stenotrophomonas </w:t>
-      </w:r>
-      <w:proofErr w:type="spellStart"/>
-      <w:r>
-        <w:rPr>
-          <w:rFonts w:ascii="Arial" w:eastAsiaTheme="majorEastAsia" w:hAnsi="Arial" w:cs="Arial"/>
-          <w:sz w:val="20"/>
-          <w:szCs w:val="20"/>
-        </w:rPr>
-        <w:t>maltophilia</w:t>
-      </w:r>
-      <w:proofErr w:type="spellEnd"/>
-      <w:r>
-        <w:rPr>
-          <w:rFonts w:ascii="Arial" w:eastAsiaTheme="majorEastAsia" w:hAnsi="Arial" w:cs="Arial"/>
-          <w:sz w:val="20"/>
-          <w:szCs w:val="20"/>
-        </w:rPr>
-        <w:t xml:space="preserve"> type IV secretion system: functional definition of the nuclease </w:t>
-      </w:r>
-      <w:proofErr w:type="spellStart"/>
-      <w:r>
-        <w:rPr>
-          <w:rFonts w:ascii="Arial" w:eastAsiaTheme="majorEastAsia" w:hAnsi="Arial" w:cs="Arial"/>
-          <w:sz w:val="20"/>
-          <w:szCs w:val="20"/>
-        </w:rPr>
-        <w:t>TfdA</w:t>
-      </w:r>
-      <w:proofErr w:type="spellEnd"/>
-      <w:r>
-        <w:rPr>
-          <w:rFonts w:ascii="Arial" w:eastAsiaTheme="majorEastAsia" w:hAnsi="Arial" w:cs="Arial"/>
-          <w:sz w:val="20"/>
-          <w:szCs w:val="20"/>
-        </w:rPr>
-        <w:t xml:space="preserve"> and structural determination of </w:t>
-      </w:r>
-      <w:proofErr w:type="spellStart"/>
-      <w:r>
-        <w:rPr>
-          <w:rFonts w:ascii="Arial" w:eastAsiaTheme="majorEastAsia" w:hAnsi="Arial" w:cs="Arial"/>
-          <w:sz w:val="20"/>
-          <w:szCs w:val="20"/>
-        </w:rPr>
-        <w:t>TfcB</w:t>
-      </w:r>
-      <w:proofErr w:type="spellEnd"/>
-      <w:r>
-        <w:rPr>
-          <w:rFonts w:ascii="Arial" w:eastAsiaTheme="majorEastAsia" w:hAnsi="Arial" w:cs="Arial"/>
-          <w:sz w:val="20"/>
-          <w:szCs w:val="20"/>
-        </w:rPr>
-        <w:t>. mBio</w:t>
+        <w:t xml:space="preserve"> effectors of the Stenotrophomonas maltophilia type IV secretion system: functional definition of the nuclease TfdA and structural determination of TfcB. mBio</w:t>
       </w:r>
       <w:proofErr w:type="gramStart"/>
       <w:r>
@@ -4761,6 +4117,7 @@
   <w:style w:type="character" w:default="1" w:styleId="DefaultParagraphFont">
     <w:name w:val="Default Paragraph Font"/>
     <w:uiPriority w:val="1"/>
+    <w:semiHidden/>
     <w:unhideWhenUsed/>
   </w:style>
   <w:style w:type="table" w:default="1" w:styleId="TableNormal">

</xml_diff>